<commit_message>
Ejecucion de estrategia con covid parcial
Se vuelve a jecutar la estrategia con convid parcial, ya que se detecta que no se habia ejecutado correctamente
</commit_message>
<xml_diff>
--- a/tp final.docx
+++ b/tp final.docx
@@ -16,15 +16,7 @@
     <w:p/>
     <w:p>
       <w:r>
-        <w:t xml:space="preserve">Paso 5: Entrenando modelo final con mejores </w:t>
-      </w:r>
-      <w:proofErr w:type="spellStart"/>
-      <w:r>
-        <w:t>hiperparámetros</w:t>
-      </w:r>
-      <w:proofErr w:type="spellEnd"/>
-      <w:r>
-        <w:t>...</w:t>
+        <w:t>Paso 5: Entrenando modelo final con mejores hiperparámetros...</w:t>
       </w:r>
     </w:p>
     <w:p/>
@@ -45,45 +37,19 @@
     </w:p>
     <w:p>
       <w:r>
-        <w:t xml:space="preserve">Iteraciones de </w:t>
-      </w:r>
-      <w:proofErr w:type="spellStart"/>
-      <w:r>
-        <w:t>boosting</w:t>
-      </w:r>
-      <w:proofErr w:type="spellEnd"/>
-      <w:r>
-        <w:t xml:space="preserve">: 1726 </w:t>
-      </w:r>
-    </w:p>
-    <w:p/>
-    <w:p/>
-    <w:p>
-      <w:r>
-        <w:t xml:space="preserve">Cargando </w:t>
-      </w:r>
-      <w:proofErr w:type="spellStart"/>
-      <w:r>
-        <w:t>train_final</w:t>
-      </w:r>
-      <w:proofErr w:type="spellEnd"/>
-      <w:r>
-        <w:t xml:space="preserve"> (todos los datos </w:t>
-      </w:r>
-      <w:proofErr w:type="gramStart"/>
-      <w:r>
-        <w:t>históricos)...</w:t>
-      </w:r>
-      <w:proofErr w:type="gramEnd"/>
-    </w:p>
-    <w:p>
-      <w:proofErr w:type="spellStart"/>
-      <w:r>
-        <w:t>Train_final</w:t>
-      </w:r>
-      <w:proofErr w:type="spellEnd"/>
-      <w:r>
-        <w:t>: 389 filas x 4 columnas</w:t>
+        <w:t xml:space="preserve">Iteraciones de boosting: 1726 </w:t>
+      </w:r>
+    </w:p>
+    <w:p/>
+    <w:p/>
+    <w:p>
+      <w:r>
+        <w:t>Cargando train_final (todos los datos históricos)...</w:t>
+      </w:r>
+    </w:p>
+    <w:p>
+      <w:r>
+        <w:t>Train_final: 389 filas x 4 columnas</w:t>
       </w:r>
     </w:p>
     <w:p>
@@ -99,13 +65,8 @@
     </w:p>
     <w:p>
       <w:r>
-        <w:t xml:space="preserve">Modelo guardado como: </w:t>
-      </w:r>
-      <w:proofErr w:type="spellStart"/>
-      <w:r>
-        <w:t>modelo_final_lgb.rds</w:t>
-      </w:r>
-      <w:proofErr w:type="spellEnd"/>
+        <w:t>Modelo guardado como: modelo_final_lgb.rds</w:t>
+      </w:r>
     </w:p>
     <w:p>
       <w:r>
@@ -162,47 +123,17 @@
         <w:rPr>
           <w:lang w:val="en-US"/>
         </w:rPr>
-        <w:t xml:space="preserve">1: </w:t>
-      </w:r>
-      <w:proofErr w:type="spellStart"/>
-      <w:r>
-        <w:rPr>
-          <w:lang w:val="en-US"/>
-        </w:rPr>
-        <w:t>Country_Code</w:t>
-      </w:r>
-      <w:proofErr w:type="spellEnd"/>
-      <w:r>
-        <w:rPr>
-          <w:lang w:val="en-US"/>
-        </w:rPr>
-        <w:t xml:space="preserve"> 0.88646160 0.56788222 0.4952998</w:t>
-      </w:r>
-    </w:p>
-    <w:p>
-      <w:r>
-        <w:t xml:space="preserve">2:         </w:t>
-      </w:r>
-      <w:proofErr w:type="spellStart"/>
-      <w:r>
-        <w:t>year</w:t>
-      </w:r>
-      <w:proofErr w:type="spellEnd"/>
-      <w:r>
-        <w:t xml:space="preserve"> 0.09973309 0.36167992 0.3901592</w:t>
-      </w:r>
-    </w:p>
-    <w:p>
-      <w:r>
-        <w:t xml:space="preserve">3:   </w:t>
-      </w:r>
-      <w:proofErr w:type="spellStart"/>
-      <w:r>
-        <w:t>year_cycle</w:t>
-      </w:r>
-      <w:proofErr w:type="spellEnd"/>
-      <w:r>
-        <w:t xml:space="preserve"> 0.01380531 0.07043786 0.1145410</w:t>
+        <w:t>1: Country_Code 0.88646160 0.56788222 0.4952998</w:t>
+      </w:r>
+    </w:p>
+    <w:p>
+      <w:r>
+        <w:t>2:         year 0.09973309 0.36167992 0.3901592</w:t>
+      </w:r>
+    </w:p>
+    <w:p>
+      <w:r>
+        <w:t>3:   year_cycle 0.01380531 0.07043786 0.1145410</w:t>
       </w:r>
     </w:p>
     <w:p/>
@@ -255,23 +186,7 @@
     </w:p>
     <w:p>
       <w:r>
-        <w:t xml:space="preserve">  - </w:t>
-      </w:r>
-      <w:proofErr w:type="spellStart"/>
-      <w:r>
-        <w:t>Desv</w:t>
-      </w:r>
-      <w:proofErr w:type="spellEnd"/>
-      <w:r>
-        <w:t xml:space="preserve">. </w:t>
-      </w:r>
-      <w:proofErr w:type="spellStart"/>
-      <w:r>
-        <w:t>Est</w:t>
-      </w:r>
-      <w:proofErr w:type="spellEnd"/>
-      <w:r>
-        <w:t xml:space="preserve">.: 284.4667 </w:t>
+        <w:t xml:space="preserve">  - Desv. Est.: 284.4667 </w:t>
       </w:r>
     </w:p>
     <w:p/>
@@ -293,15 +208,7 @@
     </w:p>
     <w:p>
       <w:r>
-        <w:t xml:space="preserve">  2. </w:t>
-      </w:r>
-      <w:proofErr w:type="spellStart"/>
-      <w:r>
-        <w:t>modelo_final_lgb.rds</w:t>
-      </w:r>
-      <w:proofErr w:type="spellEnd"/>
-      <w:r>
-        <w:t xml:space="preserve"> (modelo entrenado - LISTO PARA USAR)</w:t>
+        <w:t xml:space="preserve">  2. modelo_final_lgb.rds (modelo entrenado - LISTO PARA USAR)</w:t>
       </w:r>
     </w:p>
     <w:p>
@@ -327,15 +234,7 @@
     </w:p>
     <w:p>
       <w:r>
-        <w:t xml:space="preserve">  1. Revisar el log de BO para entender qué </w:t>
-      </w:r>
-      <w:proofErr w:type="spellStart"/>
-      <w:r>
-        <w:t>hiperparámetros</w:t>
-      </w:r>
-      <w:proofErr w:type="spellEnd"/>
-      <w:r>
-        <w:t xml:space="preserve"> funcionaron mejor</w:t>
+        <w:t xml:space="preserve">  1. Revisar el log de BO para entender qué hiperparámetros funcionaron mejor</w:t>
       </w:r>
     </w:p>
     <w:p>
@@ -355,37 +254,13 @@
     </w:p>
     <w:p>
       <w:r>
-        <w:t xml:space="preserve">  5. Iterar: modificar </w:t>
-      </w:r>
-      <w:proofErr w:type="spellStart"/>
-      <w:r>
-        <w:t>feature</w:t>
-      </w:r>
-      <w:proofErr w:type="spellEnd"/>
-      <w:r>
-        <w:t xml:space="preserve"> </w:t>
-      </w:r>
-      <w:proofErr w:type="spellStart"/>
-      <w:r>
-        <w:t>engineering</w:t>
-      </w:r>
-      <w:proofErr w:type="spellEnd"/>
-      <w:r>
-        <w:t xml:space="preserve"> y volver a ejecutar</w:t>
-      </w:r>
-    </w:p>
-    <w:p/>
-    <w:p>
-      <w:r>
-        <w:t xml:space="preserve">¡Felicitaciones! Has completado el pipeline completo de Machine </w:t>
-      </w:r>
-      <w:proofErr w:type="spellStart"/>
-      <w:r>
-        <w:t>Learning</w:t>
-      </w:r>
-      <w:proofErr w:type="spellEnd"/>
-      <w:r>
-        <w:t>.</w:t>
+        <w:t xml:space="preserve">  5. Iterar: modificar feature engineering y volver a ejecutar</w:t>
+      </w:r>
+    </w:p>
+    <w:p/>
+    <w:p>
+      <w:r>
+        <w:t>¡Felicitaciones! Has completado el pipeline completo de Machine Learning.</w:t>
       </w:r>
     </w:p>
     <w:p>
@@ -401,92 +276,19 @@
     </w:p>
     <w:p>
       <w:r>
-        <w:t xml:space="preserve">&gt; </w:t>
-      </w:r>
-      <w:proofErr w:type="spellStart"/>
-      <w:proofErr w:type="gramStart"/>
-      <w:r>
-        <w:t>cat</w:t>
-      </w:r>
-      <w:proofErr w:type="spellEnd"/>
-      <w:r>
-        <w:t>(</w:t>
-      </w:r>
-      <w:proofErr w:type="gramEnd"/>
-      <w:r>
-        <w:t xml:space="preserve">"Pipeline </w:t>
-      </w:r>
-      <w:proofErr w:type="spellStart"/>
-      <w:r>
-        <w:t>Health</w:t>
-      </w:r>
-      <w:proofErr w:type="spellEnd"/>
-      <w:r>
-        <w:t xml:space="preserve"> </w:t>
-      </w:r>
-      <w:proofErr w:type="spellStart"/>
-      <w:r>
-        <w:t>Economics</w:t>
-      </w:r>
-      <w:proofErr w:type="spellEnd"/>
-      <w:r>
-        <w:t xml:space="preserve"> completado </w:t>
-      </w:r>
-      <w:proofErr w:type="gramStart"/>
-      <w:r>
-        <w:t>exitosamente!\</w:t>
-      </w:r>
-      <w:proofErr w:type="gramEnd"/>
-      <w:r>
-        <w:t>n")</w:t>
-      </w:r>
-    </w:p>
-    <w:p>
-      <w:proofErr w:type="gramStart"/>
-      <w:r>
-        <w:t xml:space="preserve">Pipeline </w:t>
-      </w:r>
-      <w:proofErr w:type="spellStart"/>
-      <w:r>
-        <w:t>Health</w:t>
-      </w:r>
-      <w:proofErr w:type="spellEnd"/>
-      <w:r>
-        <w:t xml:space="preserve"> </w:t>
-      </w:r>
-      <w:proofErr w:type="spellStart"/>
-      <w:r>
-        <w:t>Economics</w:t>
-      </w:r>
-      <w:proofErr w:type="spellEnd"/>
-      <w:r>
-        <w:t xml:space="preserve"> completado exitosamente!</w:t>
-      </w:r>
-      <w:proofErr w:type="gramEnd"/>
-    </w:p>
-    <w:p/>
-    <w:p>
-      <w:proofErr w:type="spellStart"/>
-      <w:r>
-        <w:t>Configuracion</w:t>
-      </w:r>
-      <w:proofErr w:type="spellEnd"/>
-      <w:r>
-        <w:t xml:space="preserve"> con </w:t>
-      </w:r>
-      <w:proofErr w:type="spellStart"/>
-      <w:r>
-        <w:t>Covid</w:t>
-      </w:r>
-      <w:proofErr w:type="spellEnd"/>
-      <w:r>
-        <w:t xml:space="preserve"> </w:t>
-      </w:r>
-      <w:proofErr w:type="spellStart"/>
-      <w:r>
-        <w:t>Partcial</w:t>
-      </w:r>
-      <w:proofErr w:type="spellEnd"/>
+        <w:t>&gt; cat("Pipeline Health Economics completado exitosamente!\n")</w:t>
+      </w:r>
+    </w:p>
+    <w:p>
+      <w:r>
+        <w:t>Pipeline Health Economics completado exitosamente!</w:t>
+      </w:r>
+    </w:p>
+    <w:p/>
+    <w:p>
+      <w:r>
+        <w:t>Configuracion con Covid Partcial</w:t>
+      </w:r>
     </w:p>
     <w:p>
       <w:pPr>
@@ -500,39 +302,30 @@
           <w:i/>
           <w:iCs/>
         </w:rPr>
-        <w:t xml:space="preserve"># </w:t>
-      </w:r>
-      <w:proofErr w:type="spellStart"/>
+        <w:t># CONFIG_intermedia</w:t>
+      </w:r>
       <w:r>
         <w:rPr>
           <w:i/>
           <w:iCs/>
         </w:rPr>
-        <w:t>CONFIG_intermedia</w:t>
+        <w:t>_covid_parcial</w:t>
       </w:r>
       <w:r>
         <w:rPr>
           <w:i/>
           <w:iCs/>
         </w:rPr>
-        <w:t>_covid_parcial</w:t>
+        <w:t>.yml</w:t>
+      </w:r>
+      <w:r>
+        <w:t xml:space="preserve"> </w:t>
       </w:r>
       <w:r>
         <w:rPr>
           <w:i/>
           <w:iCs/>
         </w:rPr>
-        <w:t>.yml</w:t>
-      </w:r>
-      <w:proofErr w:type="spellEnd"/>
-      <w:r>
-        <w:t xml:space="preserve"> </w:t>
-      </w:r>
-      <w:r>
-        <w:rPr>
-          <w:i/>
-          <w:iCs/>
-        </w:rPr>
         <w:t># Estrategia: Usar 2020, descartar 2021, predecir 2 años adelante</w:t>
       </w:r>
     </w:p>
@@ -543,21 +336,13 @@
     </w:p>
     <w:p>
       <w:r>
-        <w:t>=== OPTIMIZACIÓN BAYESIANA COMPLETADA ===</w:t>
-      </w:r>
-    </w:p>
-    <w:p/>
-    <w:p>
-      <w:r>
-        <w:t xml:space="preserve">Paso 5: Entrenando modelo final con mejores </w:t>
-      </w:r>
-      <w:proofErr w:type="spellStart"/>
-      <w:r>
-        <w:t>hiperparámetros</w:t>
-      </w:r>
-      <w:proofErr w:type="spellEnd"/>
-      <w:r>
-        <w:t>...</w:t>
+        <w:t>== OPTIMIZACIÓN BAYESIANA COMPLETADA ===</w:t>
+      </w:r>
+    </w:p>
+    <w:p/>
+    <w:p>
+      <w:r>
+        <w:t>Paso 5: Entrenando modelo final con mejores hiperparámetros...</w:t>
       </w:r>
     </w:p>
     <w:p/>
@@ -568,55 +353,29 @@
     </w:p>
     <w:p>
       <w:r>
-        <w:t xml:space="preserve">RMSE del mejor modelo: 29.89104 </w:t>
-      </w:r>
-    </w:p>
-    <w:p>
-      <w:r>
-        <w:t xml:space="preserve">Iteración: 127 </w:t>
-      </w:r>
-    </w:p>
-    <w:p>
-      <w:r>
-        <w:t xml:space="preserve">Iteraciones de </w:t>
-      </w:r>
-      <w:proofErr w:type="spellStart"/>
-      <w:r>
-        <w:t>boosting</w:t>
-      </w:r>
-      <w:proofErr w:type="spellEnd"/>
-      <w:r>
-        <w:t xml:space="preserve">: 1646 </w:t>
-      </w:r>
-    </w:p>
-    <w:p/>
-    <w:p/>
-    <w:p>
-      <w:r>
-        <w:t xml:space="preserve">Cargando </w:t>
-      </w:r>
-      <w:proofErr w:type="spellStart"/>
-      <w:r>
-        <w:t>train_final</w:t>
-      </w:r>
-      <w:proofErr w:type="spellEnd"/>
-      <w:r>
-        <w:t xml:space="preserve"> (todos los datos </w:t>
-      </w:r>
-      <w:proofErr w:type="gramStart"/>
-      <w:r>
-        <w:t>históricos)...</w:t>
-      </w:r>
-      <w:proofErr w:type="gramEnd"/>
-    </w:p>
-    <w:p>
-      <w:proofErr w:type="spellStart"/>
-      <w:r>
-        <w:t>Train_final</w:t>
-      </w:r>
-      <w:proofErr w:type="spellEnd"/>
-      <w:r>
-        <w:t>: 435 filas x 4 columnas</w:t>
+        <w:t xml:space="preserve">RMSE del mejor modelo: 45.20253 </w:t>
+      </w:r>
+    </w:p>
+    <w:p>
+      <w:r>
+        <w:t xml:space="preserve">Iteración: 33 </w:t>
+      </w:r>
+    </w:p>
+    <w:p>
+      <w:r>
+        <w:t xml:space="preserve">Iteraciones de boosting: 641 </w:t>
+      </w:r>
+    </w:p>
+    <w:p/>
+    <w:p/>
+    <w:p>
+      <w:r>
+        <w:t>Cargando train_final (todos los datos históricos)...</w:t>
+      </w:r>
+    </w:p>
+    <w:p>
+      <w:r>
+        <w:t>Train_final: 435 filas x 3681 columnas</w:t>
       </w:r>
     </w:p>
     <w:p>
@@ -632,13 +391,8 @@
     </w:p>
     <w:p>
       <w:r>
-        <w:t xml:space="preserve">Modelo guardado como: </w:t>
-      </w:r>
-      <w:proofErr w:type="spellStart"/>
-      <w:r>
-        <w:t>modelo_final_lgb.rds</w:t>
-      </w:r>
-      <w:proofErr w:type="spellEnd"/>
+        <w:t>Modelo guardado como: modelo_final_lgb.rds</w:t>
+      </w:r>
     </w:p>
     <w:p>
       <w:r>
@@ -669,9 +423,291 @@
         <w:rPr>
           <w:lang w:val="en-US"/>
         </w:rPr>
-        <w:t xml:space="preserve">        Feature       Gain     Cover Frequency</w:t>
-      </w:r>
-    </w:p>
+        <w:t xml:space="preserve">                Feature        Gain        Cover    Frequency</w:t>
+      </w:r>
+    </w:p>
+    <w:p>
+      <w:r>
+        <w:rPr>
+          <w:lang w:val="en-US"/>
+        </w:rPr>
+        <w:t xml:space="preserve">                 </w:t>
+      </w:r>
+      <w:r>
+        <w:t>&lt;char&gt;       &lt;num&gt;        &lt;num&gt;        &lt;num&gt;</w:t>
+      </w:r>
+    </w:p>
+    <w:p>
+      <w:r>
+        <w:t xml:space="preserve"> 1:   NE.CON.PRVT.PC.KD 0.329303979 8.626374e-04 0.0005593363</w:t>
+      </w:r>
+    </w:p>
+    <w:p>
+      <w:r>
+        <w:t xml:space="preserve"> 2:      NY.GDP.PCAP.KD 0.314707846 4.186609e-03 0.0023305677</w:t>
+      </w:r>
+    </w:p>
+    <w:p>
+      <w:r>
+        <w:t xml:space="preserve"> 3:    EN.URB.LCTY_lag2 0.101926446 1.079380e-03 0.0013983406</w:t>
+      </w:r>
+    </w:p>
+    <w:p>
+      <w:r>
+        <w:t xml:space="preserve"> 4:   SP.URB.TOTL.IN.ZS 0.092304124 5.774035e-04 0.0004661135</w:t>
+      </w:r>
+    </w:p>
+    <w:p>
+      <w:r>
+        <w:t xml:space="preserve"> 5:      NY.GDP.DEFL.ZS 0.019955436 6.480617e-04 0.0013051179</w:t>
+      </w:r>
+    </w:p>
+    <w:p>
+      <w:r>
+        <w:t xml:space="preserve"> 6: NY.GDP.DEFL.ZS_lag1 0.007982118 2.323486e-04 0.0004661135</w:t>
+      </w:r>
+    </w:p>
+    <w:p>
+      <w:r>
+        <w:t xml:space="preserve"> 7:    SH.IMM.IDPT_rank 0.007562759 1.148305e-03 0.0013051179</w:t>
+      </w:r>
+    </w:p>
+    <w:p>
+      <w:r>
+        <w:t xml:space="preserve"> 8:    FP.CPI.TOTL_rank 0.007341004 2.245458e-04 0.0005593363</w:t>
+      </w:r>
+    </w:p>
+    <w:p>
+      <w:r>
+        <w:t xml:space="preserve"> 9: EG.ELC.PETR.ZS_lag1 0.006244118 7.846099e-05 0.0001864454</w:t>
+      </w:r>
+    </w:p>
+    <w:p>
+      <w:r>
+        <w:t>10: EG.ELC.PETR.ZS_lag2 0.005421529 2.128417e-04 0.0004661135</w:t>
+      </w:r>
+    </w:p>
+    <w:p/>
+    <w:p>
+      <w:r>
+        <w:t>Paso 6: Generando predicciones para el año 2022...</w:t>
+      </w:r>
+    </w:p>
+    <w:p>
+      <w:r>
+        <w:t>Datos presentes (año 2021): 23 registros</w:t>
+      </w:r>
+    </w:p>
+    <w:p>
+      <w:r>
+        <w:t>Aplicando modelo...</w:t>
+      </w:r>
+    </w:p>
+    <w:p>
+      <w:r>
+        <w:lastRenderedPageBreak/>
+        <w:t>Predicciones guardadas como: predicciones_presente.csv</w:t>
+      </w:r>
+    </w:p>
+    <w:p/>
+    <w:p>
+      <w:r>
+        <w:t>Estadísticas de las predicciones:</w:t>
+      </w:r>
+    </w:p>
+    <w:p>
+      <w:r>
+        <w:t xml:space="preserve">  - Media: 299.3864 </w:t>
+      </w:r>
+    </w:p>
+    <w:p>
+      <w:r>
+        <w:t xml:space="preserve">  - Mediana: 170.0502 </w:t>
+      </w:r>
+    </w:p>
+    <w:p>
+      <w:r>
+        <w:t xml:space="preserve">  - Mínimo: 87.31146 </w:t>
+      </w:r>
+    </w:p>
+    <w:p>
+      <w:r>
+        <w:t xml:space="preserve">  - Máximo: 841.2546 </w:t>
+      </w:r>
+    </w:p>
+    <w:p>
+      <w:r>
+        <w:t xml:space="preserve">  - Desv. Est.: 249.3727 </w:t>
+      </w:r>
+    </w:p>
+    <w:p/>
+    <w:p>
+      <w:r>
+        <w:t>=== HYPERPARAMETER TUNING COMPLETADO ===</w:t>
+      </w:r>
+    </w:p>
+    <w:p/>
+    <w:p>
+      <w:r>
+        <w:t>ARCHIVOS GENERADOS:</w:t>
+      </w:r>
+    </w:p>
+    <w:p>
+      <w:r>
+        <w:t xml:space="preserve">  1. BO_log.txt (log de todas las iteraciones - REVISAR)</w:t>
+      </w:r>
+    </w:p>
+    <w:p>
+      <w:r>
+        <w:t xml:space="preserve">  2. modelo_final_lgb.rds (modelo entrenado - LISTO PARA USAR)</w:t>
+      </w:r>
+    </w:p>
+    <w:p>
+      <w:r>
+        <w:t xml:space="preserve">  3. tb_importancia.txt (importancia de variables)</w:t>
+      </w:r>
+    </w:p>
+    <w:p>
+      <w:r>
+        <w:t xml:space="preserve">  4. predicciones_presente.csv (predicciones para 2022)</w:t>
+      </w:r>
+    </w:p>
+    <w:p>
+      <w:r>
+        <w:t xml:space="preserve">  5. impo_*.txt (archivos de importancia intermedios)</w:t>
+      </w:r>
+    </w:p>
+    <w:p/>
+    <w:p>
+      <w:r>
+        <w:t>PRÓXIMOS PASOS:</w:t>
+      </w:r>
+    </w:p>
+    <w:p>
+      <w:r>
+        <w:t xml:space="preserve">  1. Revisar el log de BO para entender qué hiperparámetros funcionaron mejor</w:t>
+      </w:r>
+    </w:p>
+    <w:p>
+      <w:r>
+        <w:t xml:space="preserve">  2. Analizar la importancia de variables para entender el modelo</w:t>
+      </w:r>
+    </w:p>
+    <w:p>
+      <w:r>
+        <w:t xml:space="preserve">  3. Revisar las predicciones para 2022 en predicciones_presente.csv</w:t>
+      </w:r>
+    </w:p>
+    <w:p>
+      <w:r>
+        <w:t xml:space="preserve">  4. Comparar las predicciones con los valores reales cuando estén disponibles</w:t>
+      </w:r>
+    </w:p>
+    <w:p>
+      <w:r>
+        <w:t xml:space="preserve">  5. Iterar: modificar feature engineering y volver a ejecutar</w:t>
+      </w:r>
+    </w:p>
+    <w:p/>
+    <w:p>
+      <w:r>
+        <w:t>¡Felicitaciones! Has completado el pipeline completo de Machine Learning.</w:t>
+      </w:r>
+    </w:p>
+    <w:p>
+      <w:r>
+        <w:t>El modelo está listo para generar predicciones de gasto de bolsillo en salud.</w:t>
+      </w:r>
+    </w:p>
+    <w:p/>
+    <w:p>
+      <w:r>
+        <w:t xml:space="preserve">&gt; </w:t>
+      </w:r>
+    </w:p>
+    <w:p>
+      <w:r>
+        <w:t>&gt; cat("Pipeline Health Economics completado exitosamente!\n")</w:t>
+      </w:r>
+    </w:p>
+    <w:p>
+      <w:r>
+        <w:t>Pipeline Health Economics completado exitosamente!</w:t>
+      </w:r>
+    </w:p>
+    <w:p/>
+    <w:p/>
+    <w:p>
+      <w:r>
+        <w:t>CONFIGURACION PRUDENTE EXCLUYE COVID</w:t>
+      </w:r>
+    </w:p>
+    <w:p>
+      <w:r>
+        <w:lastRenderedPageBreak/>
+        <w:br/>
+      </w:r>
+    </w:p>
+    <w:p>
+      <w:r>
+        <w:t>Paso 5: Entrenando modelo final con mejores hiperparámetros...</w:t>
+      </w:r>
+    </w:p>
+    <w:p/>
+    <w:p>
+      <w:r>
+        <w:t>=== MEJORES HIPERPARÁMETROS ENCONTRADOS ===</w:t>
+      </w:r>
+    </w:p>
+    <w:p>
+      <w:r>
+        <w:t xml:space="preserve">RMSE del mejor modelo: 41.81268 </w:t>
+      </w:r>
+    </w:p>
+    <w:p>
+      <w:r>
+        <w:t xml:space="preserve">Iteración: 55 </w:t>
+      </w:r>
+    </w:p>
+    <w:p>
+      <w:r>
+        <w:t xml:space="preserve">Iteraciones de boosting: 161 </w:t>
+      </w:r>
+    </w:p>
+    <w:p/>
+    <w:p/>
+    <w:p>
+      <w:r>
+        <w:t>Cargando train_final (todos los datos históricos)...</w:t>
+      </w:r>
+    </w:p>
+    <w:p>
+      <w:r>
+        <w:t>Train_final: 481 filas x 3697 columnas</w:t>
+      </w:r>
+    </w:p>
+    <w:p>
+      <w:r>
+        <w:t>Entrenando modelo final...</w:t>
+      </w:r>
+    </w:p>
+    <w:p/>
+    <w:p>
+      <w:r>
+        <w:t>Modelo final entrenado exitosamente.</w:t>
+      </w:r>
+    </w:p>
+    <w:p>
+      <w:r>
+        <w:t>Modelo guardado como: modelo_final_lgb.rds</w:t>
+      </w:r>
+    </w:p>
+    <w:p>
+      <w:r>
+        <w:t xml:space="preserve">Importancia de variables guardada como: tb_importancia.txt </w:t>
+      </w:r>
+    </w:p>
+    <w:p/>
     <w:p>
       <w:pPr>
         <w:rPr>
@@ -682,7 +718,7 @@
         <w:rPr>
           <w:lang w:val="en-US"/>
         </w:rPr>
-        <w:t xml:space="preserve">         &lt;char&gt;      &lt;num&gt;     &lt;num&gt;     &lt;num&gt;</w:t>
+        <w:t>=== TOP 10 VARIABLES MÁS IMPORTANTES ===</w:t>
       </w:r>
     </w:p>
     <w:p>
@@ -695,50 +731,159 @@
         <w:rPr>
           <w:lang w:val="en-US"/>
         </w:rPr>
-        <w:t xml:space="preserve">1: </w:t>
-      </w:r>
-      <w:proofErr w:type="spellStart"/>
-      <w:r>
-        <w:rPr>
-          <w:lang w:val="en-US"/>
-        </w:rPr>
-        <w:t>Country_Code</w:t>
-      </w:r>
-      <w:proofErr w:type="spellEnd"/>
-      <w:r>
-        <w:rPr>
-          <w:lang w:val="en-US"/>
-        </w:rPr>
-        <w:t xml:space="preserve"> 0.86876741 0.5822791 0.5263840</w:t>
-      </w:r>
-    </w:p>
-    <w:p>
-      <w:r>
-        <w:t xml:space="preserve">2:         </w:t>
-      </w:r>
-      <w:proofErr w:type="spellStart"/>
-      <w:r>
-        <w:t>year</w:t>
-      </w:r>
-      <w:proofErr w:type="spellEnd"/>
-      <w:r>
-        <w:t xml:space="preserve"> 0.11377942 0.3087837 0.3230467</w:t>
-      </w:r>
-    </w:p>
-    <w:p>
-      <w:r>
-        <w:t xml:space="preserve">3:   </w:t>
-      </w:r>
-      <w:proofErr w:type="spellStart"/>
-      <w:r>
-        <w:t>year_cycle</w:t>
-      </w:r>
-      <w:proofErr w:type="spellEnd"/>
-      <w:r>
-        <w:t xml:space="preserve"> 0.01745316 0.1089372 0.1505693</w:t>
-      </w:r>
-    </w:p>
-    <w:p/>
+        <w:t xml:space="preserve">                   Feature        Gain        Cover    Frequency</w:t>
+      </w:r>
+    </w:p>
+    <w:p>
+      <w:pPr>
+        <w:rPr>
+          <w:lang w:val="en-US"/>
+        </w:rPr>
+      </w:pPr>
+      <w:r>
+        <w:rPr>
+          <w:lang w:val="en-US"/>
+        </w:rPr>
+        <w:t xml:space="preserve">                    &lt;char&gt;       &lt;num&gt;        &lt;num&gt;        &lt;num&gt;</w:t>
+      </w:r>
+    </w:p>
+    <w:p>
+      <w:pPr>
+        <w:rPr>
+          <w:lang w:val="en-US"/>
+        </w:rPr>
+      </w:pPr>
+      <w:r>
+        <w:rPr>
+          <w:lang w:val="en-US"/>
+        </w:rPr>
+        <w:t xml:space="preserve"> 1:      NE.CON.PRVT.PC.KD 0.367805460 0.0037010712 0.0023720773</w:t>
+      </w:r>
+    </w:p>
+    <w:p>
+      <w:pPr>
+        <w:rPr>
+          <w:lang w:val="en-US"/>
+        </w:rPr>
+      </w:pPr>
+      <w:r>
+        <w:rPr>
+          <w:lang w:val="en-US"/>
+        </w:rPr>
+        <w:t xml:space="preserve"> 2:         NY.GDP.PCAP.KD 0.193143045 0.0110703360 0.0050830227</w:t>
+      </w:r>
+    </w:p>
+    <w:p>
+      <w:pPr>
+        <w:rPr>
+          <w:lang w:val="en-US"/>
+        </w:rPr>
+      </w:pPr>
+      <w:r>
+        <w:rPr>
+          <w:lang w:val="en-US"/>
+        </w:rPr>
+        <w:t xml:space="preserve"> 3:    SP.RUR.TOTL.ZS_rank 0.148367886 0.0015061043 0.0006777364</w:t>
+      </w:r>
+    </w:p>
+    <w:p>
+      <w:pPr>
+        <w:rPr>
+          <w:lang w:val="en-US"/>
+        </w:rPr>
+      </w:pPr>
+      <w:r>
+        <w:rPr>
+          <w:lang w:val="en-US"/>
+        </w:rPr>
+        <w:t xml:space="preserve"> 4:       EN.URB.LCTY_lag2 0.071395296 0.0030169053 0.0033886818</w:t>
+      </w:r>
+    </w:p>
+    <w:p>
+      <w:pPr>
+        <w:rPr>
+          <w:lang w:val="en-US"/>
+        </w:rPr>
+      </w:pPr>
+      <w:r>
+        <w:rPr>
+          <w:lang w:val="en-US"/>
+        </w:rPr>
+        <w:t xml:space="preserve"> 5:       SG.LAW.INDX_lag2 0.029448697 0.0005839677 0.0006777364</w:t>
+      </w:r>
+    </w:p>
+    <w:p>
+      <w:pPr>
+        <w:rPr>
+          <w:lang w:val="en-US"/>
+        </w:rPr>
+      </w:pPr>
+      <w:r>
+        <w:rPr>
+          <w:lang w:val="en-US"/>
+        </w:rPr>
+        <w:t xml:space="preserve"> 6:    NY.GDP.DEFL.ZS_lag2 0.015265067 0.0018583636 0.0033886818</w:t>
+      </w:r>
+    </w:p>
+    <w:p>
+      <w:pPr>
+        <w:rPr>
+          <w:lang w:val="en-US"/>
+        </w:rPr>
+      </w:pPr>
+      <w:r>
+        <w:rPr>
+          <w:lang w:val="en-US"/>
+        </w:rPr>
+        <w:t xml:space="preserve"> 7: SP.POP.2024.FE.5Y_rank 0.011663041 0.0098256864 0.0050830227</w:t>
+      </w:r>
+    </w:p>
+    <w:p>
+      <w:pPr>
+        <w:rPr>
+          <w:lang w:val="en-US"/>
+        </w:rPr>
+      </w:pPr>
+      <w:r>
+        <w:rPr>
+          <w:lang w:val="en-US"/>
+        </w:rPr>
+        <w:t xml:space="preserve"> 8:       SH.IMM.IDPT_rank 0.010349059 0.0029589782 0.0023720773</w:t>
+      </w:r>
+    </w:p>
+    <w:p>
+      <w:pPr>
+        <w:rPr>
+          <w:lang w:val="en-US"/>
+        </w:rPr>
+      </w:pPr>
+      <w:r>
+        <w:rPr>
+          <w:lang w:val="en-US"/>
+        </w:rPr>
+        <w:t xml:space="preserve"> 9:    NY.GDP.DEFL.ZS_lag1 0.009631239 0.0009049150 0.0013554727</w:t>
+      </w:r>
+    </w:p>
+    <w:p>
+      <w:pPr>
+        <w:rPr>
+          <w:lang w:val="en-US"/>
+        </w:rPr>
+      </w:pPr>
+      <w:r>
+        <w:rPr>
+          <w:lang w:val="en-US"/>
+        </w:rPr>
+        <w:t>10: TX.VAL.MRCH.WR.ZS_lag2 0.007743436 0.0009221366 0.0016943409</w:t>
+      </w:r>
+    </w:p>
+    <w:p>
+      <w:pPr>
+        <w:rPr>
+          <w:lang w:val="en-US"/>
+        </w:rPr>
+      </w:pPr>
+    </w:p>
     <w:p>
       <w:r>
         <w:t>Paso 6: Generando predicciones para el año 2022...</w:t>
@@ -751,6 +896,7 @@
     </w:p>
     <w:p>
       <w:r>
+        <w:lastRenderedPageBreak/>
         <w:t>Aplicando modelo...</w:t>
       </w:r>
     </w:p>
@@ -767,44 +913,27 @@
     </w:p>
     <w:p>
       <w:r>
-        <w:t xml:space="preserve">  - Media: 316.0456 </w:t>
-      </w:r>
-    </w:p>
-    <w:p>
-      <w:r>
-        <w:t xml:space="preserve">  - Mediana: 203.7527 </w:t>
-      </w:r>
-    </w:p>
-    <w:p>
-      <w:r>
-        <w:t xml:space="preserve">  - Mínimo: 60.34056 </w:t>
-      </w:r>
-    </w:p>
-    <w:p>
-      <w:r>
-        <w:t xml:space="preserve">  - Máximo: 828.0584 </w:t>
-      </w:r>
-    </w:p>
-    <w:p>
-      <w:r>
-        <w:lastRenderedPageBreak/>
-        <w:t xml:space="preserve">  - </w:t>
-      </w:r>
-      <w:proofErr w:type="spellStart"/>
-      <w:r>
-        <w:t>Desv</w:t>
-      </w:r>
-      <w:proofErr w:type="spellEnd"/>
-      <w:r>
-        <w:t xml:space="preserve">. </w:t>
-      </w:r>
-      <w:proofErr w:type="spellStart"/>
-      <w:r>
-        <w:t>Est</w:t>
-      </w:r>
-      <w:proofErr w:type="spellEnd"/>
-      <w:r>
-        <w:t xml:space="preserve">.: 264.7462 </w:t>
+        <w:t xml:space="preserve">  - Media: 327.4317 </w:t>
+      </w:r>
+    </w:p>
+    <w:p>
+      <w:r>
+        <w:t xml:space="preserve">  - Mediana: 205.4508 </w:t>
+      </w:r>
+    </w:p>
+    <w:p>
+      <w:r>
+        <w:t xml:space="preserve">  - Mínimo: 85.44415 </w:t>
+      </w:r>
+    </w:p>
+    <w:p>
+      <w:r>
+        <w:t xml:space="preserve">  - Máximo: 870.5326 </w:t>
+      </w:r>
+    </w:p>
+    <w:p>
+      <w:r>
+        <w:t xml:space="preserve">  - Desv. Est.: 265.9076 </w:t>
       </w:r>
     </w:p>
     <w:p/>
@@ -826,15 +955,7 @@
     </w:p>
     <w:p>
       <w:r>
-        <w:t xml:space="preserve">  2. </w:t>
-      </w:r>
-      <w:proofErr w:type="spellStart"/>
-      <w:r>
-        <w:t>modelo_final_lgb.rds</w:t>
-      </w:r>
-      <w:proofErr w:type="spellEnd"/>
-      <w:r>
-        <w:t xml:space="preserve"> (modelo entrenado - LISTO PARA USAR)</w:t>
+        <w:t xml:space="preserve">  2. modelo_final_lgb.rds (modelo entrenado - LISTO PARA USAR)</w:t>
       </w:r>
     </w:p>
     <w:p>
@@ -860,15 +981,7 @@
     </w:p>
     <w:p>
       <w:r>
-        <w:t xml:space="preserve">  1. Revisar el log de BO para entender qué </w:t>
-      </w:r>
-      <w:proofErr w:type="spellStart"/>
-      <w:r>
-        <w:t>hiperparámetros</w:t>
-      </w:r>
-      <w:proofErr w:type="spellEnd"/>
-      <w:r>
-        <w:t xml:space="preserve"> funcionaron mejor</w:t>
+        <w:t xml:space="preserve">  1. Revisar el log de BO para entender qué hiperparámetros funcionaron mejor</w:t>
       </w:r>
     </w:p>
     <w:p>
@@ -888,37 +1001,13 @@
     </w:p>
     <w:p>
       <w:r>
-        <w:t xml:space="preserve">  5. Iterar: modificar </w:t>
-      </w:r>
-      <w:proofErr w:type="spellStart"/>
-      <w:r>
-        <w:t>feature</w:t>
-      </w:r>
-      <w:proofErr w:type="spellEnd"/>
-      <w:r>
-        <w:t xml:space="preserve"> </w:t>
-      </w:r>
-      <w:proofErr w:type="spellStart"/>
-      <w:r>
-        <w:t>engineering</w:t>
-      </w:r>
-      <w:proofErr w:type="spellEnd"/>
-      <w:r>
-        <w:t xml:space="preserve"> y volver a ejecutar</w:t>
-      </w:r>
-    </w:p>
-    <w:p/>
-    <w:p>
-      <w:r>
-        <w:t xml:space="preserve">¡Felicitaciones! Has completado el pipeline completo de Machine </w:t>
-      </w:r>
-      <w:proofErr w:type="spellStart"/>
-      <w:r>
-        <w:t>Learning</w:t>
-      </w:r>
-      <w:proofErr w:type="spellEnd"/>
-      <w:r>
-        <w:t>.</w:t>
+        <w:t xml:space="preserve">  5. Iterar: modificar feature engineering y volver a ejecutar</w:t>
+      </w:r>
+    </w:p>
+    <w:p/>
+    <w:p>
+      <w:r>
+        <w:t>¡Felicitaciones! Has completado el pipeline completo de Machine Learning.</w:t>
       </w:r>
     </w:p>
     <w:p>
@@ -934,615 +1023,13 @@
     </w:p>
     <w:p>
       <w:r>
-        <w:t xml:space="preserve">&gt; </w:t>
-      </w:r>
-      <w:proofErr w:type="spellStart"/>
-      <w:proofErr w:type="gramStart"/>
-      <w:r>
-        <w:t>cat</w:t>
-      </w:r>
-      <w:proofErr w:type="spellEnd"/>
-      <w:r>
-        <w:t>(</w:t>
-      </w:r>
-      <w:proofErr w:type="gramEnd"/>
-      <w:r>
-        <w:t xml:space="preserve">"Pipeline </w:t>
-      </w:r>
-      <w:proofErr w:type="spellStart"/>
-      <w:r>
-        <w:t>Health</w:t>
-      </w:r>
-      <w:proofErr w:type="spellEnd"/>
-      <w:r>
-        <w:t xml:space="preserve"> </w:t>
-      </w:r>
-      <w:proofErr w:type="spellStart"/>
-      <w:r>
-        <w:t>Economics</w:t>
-      </w:r>
-      <w:proofErr w:type="spellEnd"/>
-      <w:r>
-        <w:t xml:space="preserve"> completado </w:t>
-      </w:r>
-      <w:proofErr w:type="gramStart"/>
-      <w:r>
-        <w:t>exitosamente!\</w:t>
-      </w:r>
-      <w:proofErr w:type="gramEnd"/>
-      <w:r>
-        <w:t>n")</w:t>
-      </w:r>
-    </w:p>
-    <w:p>
-      <w:proofErr w:type="gramStart"/>
-      <w:r>
-        <w:t xml:space="preserve">Pipeline </w:t>
-      </w:r>
-      <w:proofErr w:type="spellStart"/>
-      <w:r>
-        <w:t>Health</w:t>
-      </w:r>
-      <w:proofErr w:type="spellEnd"/>
-      <w:r>
-        <w:t xml:space="preserve"> </w:t>
-      </w:r>
-      <w:proofErr w:type="spellStart"/>
-      <w:r>
-        <w:t>Economics</w:t>
-      </w:r>
-      <w:proofErr w:type="spellEnd"/>
-      <w:r>
-        <w:t xml:space="preserve"> completado exitosamente!</w:t>
-      </w:r>
-      <w:proofErr w:type="gramEnd"/>
-    </w:p>
-    <w:p/>
-    <w:p/>
-    <w:p/>
-    <w:p>
-      <w:r>
-        <w:t>CONFIGURACION PRUDENTE EXCLUYE COVID</w:t>
-      </w:r>
-    </w:p>
-    <w:p>
-      <w:r>
-        <w:br/>
-      </w:r>
-    </w:p>
-    <w:p>
-      <w:r>
-        <w:t xml:space="preserve">Paso 5: Entrenando modelo final con mejores </w:t>
-      </w:r>
-      <w:proofErr w:type="spellStart"/>
-      <w:r>
-        <w:t>hiperparámetros</w:t>
-      </w:r>
-      <w:proofErr w:type="spellEnd"/>
-      <w:r>
-        <w:t>...</w:t>
-      </w:r>
-    </w:p>
-    <w:p/>
-    <w:p>
-      <w:r>
-        <w:t>=== MEJORES HIPERPARÁMETROS ENCONTRADOS ===</w:t>
-      </w:r>
-    </w:p>
-    <w:p>
-      <w:r>
-        <w:t xml:space="preserve">RMSE del mejor modelo: 41.81268 </w:t>
-      </w:r>
-    </w:p>
-    <w:p>
-      <w:r>
-        <w:lastRenderedPageBreak/>
-        <w:t xml:space="preserve">Iteración: 55 </w:t>
-      </w:r>
-    </w:p>
-    <w:p>
-      <w:r>
-        <w:t xml:space="preserve">Iteraciones de </w:t>
-      </w:r>
-      <w:proofErr w:type="spellStart"/>
-      <w:r>
-        <w:t>boosting</w:t>
-      </w:r>
-      <w:proofErr w:type="spellEnd"/>
-      <w:r>
-        <w:t xml:space="preserve">: 161 </w:t>
-      </w:r>
-    </w:p>
-    <w:p/>
-    <w:p/>
-    <w:p>
-      <w:r>
-        <w:t xml:space="preserve">Cargando </w:t>
-      </w:r>
-      <w:proofErr w:type="spellStart"/>
-      <w:r>
-        <w:t>train_final</w:t>
-      </w:r>
-      <w:proofErr w:type="spellEnd"/>
-      <w:r>
-        <w:t xml:space="preserve"> (todos los datos </w:t>
-      </w:r>
-      <w:proofErr w:type="gramStart"/>
-      <w:r>
-        <w:t>históricos)...</w:t>
-      </w:r>
-      <w:proofErr w:type="gramEnd"/>
-    </w:p>
-    <w:p>
-      <w:proofErr w:type="spellStart"/>
-      <w:r>
-        <w:t>Train_final</w:t>
-      </w:r>
-      <w:proofErr w:type="spellEnd"/>
-      <w:r>
-        <w:t>: 481 filas x 3697 columnas</w:t>
-      </w:r>
-    </w:p>
-    <w:p>
-      <w:r>
-        <w:t>Entrenando modelo final...</w:t>
-      </w:r>
-    </w:p>
-    <w:p/>
-    <w:p>
-      <w:r>
-        <w:t>Modelo final entrenado exitosamente.</w:t>
-      </w:r>
-    </w:p>
-    <w:p>
-      <w:r>
-        <w:t xml:space="preserve">Modelo guardado como: </w:t>
-      </w:r>
-      <w:proofErr w:type="spellStart"/>
-      <w:r>
-        <w:t>modelo_final_lgb.rds</w:t>
-      </w:r>
-      <w:proofErr w:type="spellEnd"/>
-    </w:p>
-    <w:p>
-      <w:r>
-        <w:t xml:space="preserve">Importancia de variables guardada como: tb_importancia.txt </w:t>
-      </w:r>
-    </w:p>
-    <w:p/>
-    <w:p>
-      <w:pPr>
-        <w:rPr>
-          <w:lang w:val="en-US"/>
-        </w:rPr>
-      </w:pPr>
-      <w:r>
-        <w:rPr>
-          <w:lang w:val="en-US"/>
-        </w:rPr>
-        <w:t>=== TOP 10 VARIABLES MÁS IMPORTANTES ===</w:t>
-      </w:r>
-    </w:p>
-    <w:p>
-      <w:pPr>
-        <w:rPr>
-          <w:lang w:val="en-US"/>
-        </w:rPr>
-      </w:pPr>
-      <w:r>
-        <w:rPr>
-          <w:lang w:val="en-US"/>
-        </w:rPr>
-        <w:t xml:space="preserve">                   Feature        Gain        Cover    Frequency</w:t>
-      </w:r>
-    </w:p>
-    <w:p>
-      <w:pPr>
-        <w:rPr>
-          <w:lang w:val="en-US"/>
-        </w:rPr>
-      </w:pPr>
-      <w:r>
-        <w:rPr>
-          <w:lang w:val="en-US"/>
-        </w:rPr>
-        <w:t xml:space="preserve">                    &lt;char&gt;       &lt;num&gt;        &lt;num&gt;        &lt;num&gt;</w:t>
-      </w:r>
-    </w:p>
-    <w:p>
-      <w:pPr>
-        <w:rPr>
-          <w:lang w:val="en-US"/>
-        </w:rPr>
-      </w:pPr>
-      <w:r>
-        <w:rPr>
-          <w:lang w:val="en-US"/>
-        </w:rPr>
-        <w:t xml:space="preserve"> 1:      NE.CON.PRVT.PC.KD 0.367805460 0.0037010712 0.0023720773</w:t>
-      </w:r>
-    </w:p>
-    <w:p>
-      <w:pPr>
-        <w:rPr>
-          <w:lang w:val="en-US"/>
-        </w:rPr>
-      </w:pPr>
-      <w:r>
-        <w:rPr>
-          <w:lang w:val="en-US"/>
-        </w:rPr>
-        <w:t xml:space="preserve"> 2:         NY.GDP.PCAP.KD 0.193143045 0.0110703360 0.0050830227</w:t>
-      </w:r>
-    </w:p>
-    <w:p>
-      <w:pPr>
-        <w:rPr>
-          <w:lang w:val="en-US"/>
-        </w:rPr>
-      </w:pPr>
-      <w:r>
-        <w:rPr>
-          <w:lang w:val="en-US"/>
-        </w:rPr>
-        <w:t xml:space="preserve"> 3:    SP.RUR.TOTL.ZS_rank 0.148367886 0.0015061043 0.0006777364</w:t>
-      </w:r>
-    </w:p>
-    <w:p>
-      <w:pPr>
-        <w:rPr>
-          <w:lang w:val="en-US"/>
-        </w:rPr>
-      </w:pPr>
-      <w:r>
-        <w:rPr>
-          <w:lang w:val="en-US"/>
-        </w:rPr>
-        <w:t xml:space="preserve"> 4:       EN.URB.LCTY_lag2 0.071395296 0.0030169053 0.0033886818</w:t>
-      </w:r>
-    </w:p>
-    <w:p>
-      <w:pPr>
-        <w:rPr>
-          <w:lang w:val="en-US"/>
-        </w:rPr>
-      </w:pPr>
-      <w:r>
-        <w:rPr>
-          <w:lang w:val="en-US"/>
-        </w:rPr>
-        <w:t xml:space="preserve"> 5:       SG.LAW.INDX_lag2 0.029448697 0.0005839677 0.0006777364</w:t>
-      </w:r>
-    </w:p>
-    <w:p>
-      <w:pPr>
-        <w:rPr>
-          <w:lang w:val="en-US"/>
-        </w:rPr>
-      </w:pPr>
-      <w:r>
-        <w:rPr>
-          <w:lang w:val="en-US"/>
-        </w:rPr>
-        <w:t xml:space="preserve"> 6:    NY.GDP.DEFL.ZS_lag2 0.015265067 0.0018583636 0.0033886818</w:t>
-      </w:r>
-    </w:p>
-    <w:p>
-      <w:pPr>
-        <w:rPr>
-          <w:lang w:val="en-US"/>
-        </w:rPr>
-      </w:pPr>
-      <w:r>
-        <w:rPr>
-          <w:lang w:val="en-US"/>
-        </w:rPr>
-        <w:t xml:space="preserve"> 7: SP.POP.2024.FE.5Y_rank 0.011663041 0.0098256864 0.0050830227</w:t>
-      </w:r>
-    </w:p>
-    <w:p>
-      <w:pPr>
-        <w:rPr>
-          <w:lang w:val="en-US"/>
-        </w:rPr>
-      </w:pPr>
-      <w:r>
-        <w:rPr>
-          <w:lang w:val="en-US"/>
-        </w:rPr>
-        <w:t xml:space="preserve"> 8:       SH.IMM.IDPT_rank 0.010349059 0.0029589782 0.0023720773</w:t>
-      </w:r>
-    </w:p>
-    <w:p>
-      <w:pPr>
-        <w:rPr>
-          <w:lang w:val="en-US"/>
-        </w:rPr>
-      </w:pPr>
-      <w:r>
-        <w:rPr>
-          <w:lang w:val="en-US"/>
-        </w:rPr>
-        <w:t xml:space="preserve"> 9:    NY.GDP.DEFL.ZS_lag1 0.009631239 0.0009049150 0.0013554727</w:t>
-      </w:r>
-    </w:p>
-    <w:p>
-      <w:pPr>
-        <w:rPr>
-          <w:lang w:val="en-US"/>
-        </w:rPr>
-      </w:pPr>
-      <w:r>
-        <w:rPr>
-          <w:lang w:val="en-US"/>
-        </w:rPr>
-        <w:t>10: TX.VAL.MRCH.WR.ZS_lag2 0.007743436 0.0009221366 0.0016943409</w:t>
-      </w:r>
-    </w:p>
-    <w:p>
-      <w:pPr>
-        <w:rPr>
-          <w:lang w:val="en-US"/>
-        </w:rPr>
-      </w:pPr>
-    </w:p>
-    <w:p>
-      <w:r>
-        <w:t>Paso 6: Generando predicciones para el año 2022...</w:t>
-      </w:r>
-    </w:p>
-    <w:p>
-      <w:r>
-        <w:t>Datos presentes (año 2021): 23 registros</w:t>
-      </w:r>
-    </w:p>
-    <w:p>
-      <w:r>
-        <w:t>Aplicando modelo...</w:t>
-      </w:r>
-    </w:p>
-    <w:p>
-      <w:r>
-        <w:t>Predicciones guardadas como: predicciones_presente.csv</w:t>
-      </w:r>
-    </w:p>
-    <w:p/>
-    <w:p>
-      <w:r>
-        <w:t>Estadísticas de las predicciones:</w:t>
-      </w:r>
-    </w:p>
-    <w:p>
-      <w:r>
-        <w:t xml:space="preserve">  - Media: 327.4317 </w:t>
-      </w:r>
-    </w:p>
-    <w:p>
-      <w:r>
-        <w:t xml:space="preserve">  - Mediana: 205.4508 </w:t>
-      </w:r>
-    </w:p>
-    <w:p>
-      <w:r>
-        <w:lastRenderedPageBreak/>
-        <w:t xml:space="preserve">  - Mínimo: 85.44415 </w:t>
-      </w:r>
-    </w:p>
-    <w:p>
-      <w:r>
-        <w:t xml:space="preserve">  - Máximo: 870.5326 </w:t>
-      </w:r>
-    </w:p>
-    <w:p>
-      <w:r>
-        <w:t xml:space="preserve">  - </w:t>
-      </w:r>
-      <w:proofErr w:type="spellStart"/>
-      <w:r>
-        <w:t>Desv</w:t>
-      </w:r>
-      <w:proofErr w:type="spellEnd"/>
-      <w:r>
-        <w:t xml:space="preserve">. </w:t>
-      </w:r>
-      <w:proofErr w:type="spellStart"/>
-      <w:r>
-        <w:t>Est</w:t>
-      </w:r>
-      <w:proofErr w:type="spellEnd"/>
-      <w:r>
-        <w:t xml:space="preserve">.: 265.9076 </w:t>
-      </w:r>
-    </w:p>
-    <w:p/>
-    <w:p>
-      <w:r>
-        <w:t>=== HYPERPARAMETER TUNING COMPLETADO ===</w:t>
-      </w:r>
-    </w:p>
-    <w:p/>
-    <w:p>
-      <w:r>
-        <w:t>ARCHIVOS GENERADOS:</w:t>
-      </w:r>
-    </w:p>
-    <w:p>
-      <w:r>
-        <w:t xml:space="preserve">  1. BO_log.txt (log de todas las iteraciones - REVISAR)</w:t>
-      </w:r>
-    </w:p>
-    <w:p>
-      <w:r>
-        <w:t xml:space="preserve">  2. </w:t>
-      </w:r>
-      <w:proofErr w:type="spellStart"/>
-      <w:r>
-        <w:t>modelo_final_lgb.rds</w:t>
-      </w:r>
-      <w:proofErr w:type="spellEnd"/>
-      <w:r>
-        <w:t xml:space="preserve"> (modelo entrenado - LISTO PARA USAR)</w:t>
-      </w:r>
-    </w:p>
-    <w:p>
-      <w:r>
-        <w:t xml:space="preserve">  3. tb_importancia.txt (importancia de variables)</w:t>
-      </w:r>
-    </w:p>
-    <w:p>
-      <w:r>
-        <w:t xml:space="preserve">  4. predicciones_presente.csv (predicciones para 2022)</w:t>
-      </w:r>
-    </w:p>
-    <w:p>
-      <w:r>
-        <w:t xml:space="preserve">  5. impo_*.txt (archivos de importancia intermedios)</w:t>
-      </w:r>
-    </w:p>
-    <w:p/>
-    <w:p>
-      <w:r>
-        <w:t>PRÓXIMOS PASOS:</w:t>
-      </w:r>
-    </w:p>
-    <w:p>
-      <w:r>
-        <w:t xml:space="preserve">  1. Revisar el log de BO para entender qué </w:t>
-      </w:r>
-      <w:proofErr w:type="spellStart"/>
-      <w:r>
-        <w:t>hiperparámetros</w:t>
-      </w:r>
-      <w:proofErr w:type="spellEnd"/>
-      <w:r>
-        <w:t xml:space="preserve"> funcionaron mejor</w:t>
-      </w:r>
-    </w:p>
-    <w:p>
-      <w:r>
-        <w:t xml:space="preserve">  2. Analizar la importancia de variables para entender el modelo</w:t>
-      </w:r>
-    </w:p>
-    <w:p>
-      <w:r>
-        <w:t xml:space="preserve">  3. Revisar las predicciones para 2022 en predicciones_presente.csv</w:t>
-      </w:r>
-    </w:p>
-    <w:p>
-      <w:r>
-        <w:t xml:space="preserve">  4. Comparar las predicciones con los valores reales cuando estén disponibles</w:t>
-      </w:r>
-    </w:p>
-    <w:p>
-      <w:r>
-        <w:t xml:space="preserve">  5. Iterar: modificar </w:t>
-      </w:r>
-      <w:proofErr w:type="spellStart"/>
-      <w:r>
-        <w:t>feature</w:t>
-      </w:r>
-      <w:proofErr w:type="spellEnd"/>
-      <w:r>
-        <w:t xml:space="preserve"> </w:t>
-      </w:r>
-      <w:proofErr w:type="spellStart"/>
-      <w:r>
-        <w:t>engineering</w:t>
-      </w:r>
-      <w:proofErr w:type="spellEnd"/>
-      <w:r>
-        <w:t xml:space="preserve"> y volver a ejecutar</w:t>
-      </w:r>
-    </w:p>
-    <w:p/>
-    <w:p>
-      <w:r>
-        <w:t xml:space="preserve">¡Felicitaciones! Has completado el pipeline completo de Machine </w:t>
-      </w:r>
-      <w:proofErr w:type="spellStart"/>
-      <w:r>
-        <w:t>Learning</w:t>
-      </w:r>
-      <w:proofErr w:type="spellEnd"/>
-      <w:r>
-        <w:t>.</w:t>
-      </w:r>
-    </w:p>
-    <w:p>
-      <w:r>
-        <w:t>El modelo está listo para generar predicciones de gasto de bolsillo en salud.</w:t>
-      </w:r>
-    </w:p>
-    <w:p/>
-    <w:p>
-      <w:r>
-        <w:t xml:space="preserve">&gt; </w:t>
-      </w:r>
-    </w:p>
-    <w:p>
-      <w:r>
-        <w:t xml:space="preserve">&gt; </w:t>
-      </w:r>
-      <w:proofErr w:type="spellStart"/>
-      <w:proofErr w:type="gramStart"/>
-      <w:r>
-        <w:t>cat</w:t>
-      </w:r>
-      <w:proofErr w:type="spellEnd"/>
-      <w:r>
-        <w:t>(</w:t>
-      </w:r>
-      <w:proofErr w:type="gramEnd"/>
-      <w:r>
-        <w:t xml:space="preserve">"Pipeline </w:t>
-      </w:r>
-      <w:proofErr w:type="spellStart"/>
-      <w:r>
-        <w:t>Health</w:t>
-      </w:r>
-      <w:proofErr w:type="spellEnd"/>
-      <w:r>
-        <w:t xml:space="preserve"> </w:t>
-      </w:r>
-      <w:proofErr w:type="spellStart"/>
-      <w:r>
-        <w:t>Economics</w:t>
-      </w:r>
-      <w:proofErr w:type="spellEnd"/>
-      <w:r>
-        <w:t xml:space="preserve"> completado </w:t>
-      </w:r>
-      <w:proofErr w:type="gramStart"/>
-      <w:r>
-        <w:t>exitosamente!\</w:t>
-      </w:r>
-      <w:proofErr w:type="gramEnd"/>
-      <w:r>
-        <w:t>n")</w:t>
-      </w:r>
-    </w:p>
-    <w:p>
-      <w:proofErr w:type="gramStart"/>
-      <w:r>
-        <w:t xml:space="preserve">Pipeline </w:t>
-      </w:r>
-      <w:proofErr w:type="spellStart"/>
-      <w:r>
-        <w:t>Health</w:t>
-      </w:r>
-      <w:proofErr w:type="spellEnd"/>
-      <w:r>
-        <w:t xml:space="preserve"> </w:t>
-      </w:r>
-      <w:proofErr w:type="spellStart"/>
-      <w:r>
-        <w:t>Economics</w:t>
-      </w:r>
-      <w:proofErr w:type="spellEnd"/>
-      <w:r>
-        <w:t xml:space="preserve"> completado exitosamente!</w:t>
-      </w:r>
-      <w:proofErr w:type="gramEnd"/>
+        <w:t>&gt; cat("Pipeline Health Economics completado exitosamente!\n")</w:t>
+      </w:r>
+    </w:p>
+    <w:p>
+      <w:r>
+        <w:t>Pipeline Health Economics completado exitosamente!</w:t>
+      </w:r>
     </w:p>
     <w:p/>
     <w:sectPr>

</xml_diff>

<commit_message>
mas ejecuciones de expedientes
</commit_message>
<xml_diff>
--- a/tp final.docx
+++ b/tp final.docx
@@ -468,18 +468,43 @@
       </w:r>
     </w:p>
     <w:p>
-      <w:r>
-        <w:t xml:space="preserve"> 7:    SH.IMM.IDPT_rank 0.007562759 1.148305e-03 0.0013051179</w:t>
-      </w:r>
-    </w:p>
-    <w:p>
-      <w:r>
+      <w:pPr>
+        <w:rPr>
+          <w:lang w:val="en-US"/>
+        </w:rPr>
+      </w:pPr>
+      <w:r>
+        <w:t xml:space="preserve"> </w:t>
+      </w:r>
+      <w:r>
+        <w:rPr>
+          <w:lang w:val="en-US"/>
+        </w:rPr>
+        <w:t>7:    SH.IMM.IDPT_rank 0.007562759 1.148305e-03 0.0013051179</w:t>
+      </w:r>
+    </w:p>
+    <w:p>
+      <w:pPr>
+        <w:rPr>
+          <w:lang w:val="en-US"/>
+        </w:rPr>
+      </w:pPr>
+      <w:r>
+        <w:rPr>
+          <w:lang w:val="en-US"/>
+        </w:rPr>
         <w:t xml:space="preserve"> 8:    FP.CPI.TOTL_rank 0.007341004 2.245458e-04 0.0005593363</w:t>
       </w:r>
     </w:p>
     <w:p>
       <w:r>
-        <w:t xml:space="preserve"> 9: EG.ELC.PETR.ZS_lag1 0.006244118 7.846099e-05 0.0001864454</w:t>
+        <w:rPr>
+          <w:lang w:val="en-US"/>
+        </w:rPr>
+        <w:t xml:space="preserve"> </w:t>
+      </w:r>
+      <w:r>
+        <w:t>9: EG.ELC.PETR.ZS_lag1 0.006244118 7.846099e-05 0.0001864454</w:t>
       </w:r>
     </w:p>
     <w:p>
@@ -1031,6 +1056,757 @@
         <w:t>Pipeline Health Economics completado exitosamente!</w:t>
       </w:r>
     </w:p>
+    <w:p/>
+    <w:p>
+      <w:r>
+        <w:t>Exp full</w:t>
+      </w:r>
+    </w:p>
+    <w:p>
+      <w:r>
+        <w:lastRenderedPageBreak/>
+        <w:t>=== OPTIMIZACIÓN BAYESIANA COMPLETADA ===</w:t>
+      </w:r>
+    </w:p>
+    <w:p/>
+    <w:p>
+      <w:r>
+        <w:t>Paso 5: Entrenando modelo final con mejores hiperparámetros...</w:t>
+      </w:r>
+    </w:p>
+    <w:p/>
+    <w:p>
+      <w:r>
+        <w:t>=== MEJORES HIPERPARÁMETROS ENCONTRADOS ===</w:t>
+      </w:r>
+    </w:p>
+    <w:p>
+      <w:r>
+        <w:t xml:space="preserve">RMSE del mejor modelo: 44.157 </w:t>
+      </w:r>
+    </w:p>
+    <w:p>
+      <w:r>
+        <w:t xml:space="preserve">Iteración: 122 </w:t>
+      </w:r>
+    </w:p>
+    <w:p>
+      <w:r>
+        <w:t xml:space="preserve">Iteraciones de boosting: 118 </w:t>
+      </w:r>
+    </w:p>
+    <w:p/>
+    <w:p/>
+    <w:p>
+      <w:r>
+        <w:t>Cargando train_final (todos los datos históricos)...</w:t>
+      </w:r>
+    </w:p>
+    <w:p>
+      <w:r>
+        <w:t>Train_final: 481 filas x 5985 columnas</w:t>
+      </w:r>
+    </w:p>
+    <w:p>
+      <w:r>
+        <w:t>Entrenando modelo final...</w:t>
+      </w:r>
+    </w:p>
+    <w:p/>
+    <w:p>
+      <w:r>
+        <w:t>Modelo final entrenado exitosamente.</w:t>
+      </w:r>
+    </w:p>
+    <w:p>
+      <w:r>
+        <w:t>Modelo guardado como: modelo_final_lgb.rds</w:t>
+      </w:r>
+    </w:p>
+    <w:p>
+      <w:r>
+        <w:t xml:space="preserve">Importancia de variables guardada como: tb_importancia.txt </w:t>
+      </w:r>
+    </w:p>
+    <w:p/>
+    <w:p>
+      <w:pPr>
+        <w:rPr>
+          <w:lang w:val="en-US"/>
+        </w:rPr>
+      </w:pPr>
+      <w:r>
+        <w:rPr>
+          <w:lang w:val="en-US"/>
+        </w:rPr>
+        <w:t>=== TOP 10 VARIABLES MÁS IMPORTANTES ===</w:t>
+      </w:r>
+    </w:p>
+    <w:p>
+      <w:pPr>
+        <w:rPr>
+          <w:lang w:val="en-US"/>
+        </w:rPr>
+      </w:pPr>
+      <w:r>
+        <w:rPr>
+          <w:lang w:val="en-US"/>
+        </w:rPr>
+        <w:t xml:space="preserve">                   Feature        Gain        Cover    Frequency</w:t>
+      </w:r>
+    </w:p>
+    <w:p>
+      <w:pPr>
+        <w:rPr>
+          <w:lang w:val="en-US"/>
+        </w:rPr>
+      </w:pPr>
+      <w:r>
+        <w:rPr>
+          <w:lang w:val="en-US"/>
+        </w:rPr>
+        <w:t xml:space="preserve">                    &lt;char&gt;       &lt;num&gt;        &lt;num&gt;        &lt;num&gt;</w:t>
+      </w:r>
+    </w:p>
+    <w:p>
+      <w:pPr>
+        <w:rPr>
+          <w:lang w:val="en-US"/>
+        </w:rPr>
+      </w:pPr>
+      <w:r>
+        <w:rPr>
+          <w:lang w:val="en-US"/>
+        </w:rPr>
+        <w:t xml:space="preserve"> 1:      NE.CON.PRVT.PC.KD 0.334656940 0.0053995801 0.0055274067</w:t>
+      </w:r>
+    </w:p>
+    <w:p>
+      <w:pPr>
+        <w:rPr>
+          <w:lang w:val="en-US"/>
+        </w:rPr>
+      </w:pPr>
+      <w:r>
+        <w:rPr>
+          <w:lang w:val="en-US"/>
+        </w:rPr>
+        <w:t xml:space="preserve"> 2:    SP.RUR.TOTL.ZS_rank 0.221189951 0.0032263330 0.0013818517</w:t>
+      </w:r>
+    </w:p>
+    <w:p>
+      <w:pPr>
+        <w:rPr>
+          <w:lang w:val="en-US"/>
+        </w:rPr>
+      </w:pPr>
+      <w:r>
+        <w:rPr>
+          <w:lang w:val="en-US"/>
+        </w:rPr>
+        <w:t xml:space="preserve"> 3:         NY.GDP.PCAP.KD 0.152313987 0.0145240879 0.0064486412</w:t>
+      </w:r>
+    </w:p>
+    <w:p>
+      <w:pPr>
+        <w:rPr>
+          <w:lang w:val="en-US"/>
+        </w:rPr>
+      </w:pPr>
+      <w:r>
+        <w:rPr>
+          <w:lang w:val="en-US"/>
+        </w:rPr>
+        <w:t xml:space="preserve"> 4:       EN.URB.LCTY_lag4 0.063534257 0.0016679448 0.0018424689</w:t>
+      </w:r>
+    </w:p>
+    <w:p>
+      <w:pPr>
+        <w:rPr>
+          <w:lang w:val="en-US"/>
+        </w:rPr>
+      </w:pPr>
+      <w:r>
+        <w:rPr>
+          <w:lang w:val="en-US"/>
+        </w:rPr>
+        <w:t xml:space="preserve"> 5:       EN.URB.LCTY_lag3 0.048059535 0.0043218999 0.0046061723</w:t>
+      </w:r>
+    </w:p>
+    <w:p>
+      <w:pPr>
+        <w:rPr>
+          <w:lang w:val="en-US"/>
+        </w:rPr>
+      </w:pPr>
+      <w:r>
+        <w:rPr>
+          <w:lang w:val="en-US"/>
+        </w:rPr>
+        <w:t xml:space="preserve"> 6: SP.POP.2024.FE.5Y_rank 0.012687631 0.0150562205 0.0064486412</w:t>
+      </w:r>
+    </w:p>
+    <w:p>
+      <w:pPr>
+        <w:rPr>
+          <w:lang w:val="en-US"/>
+        </w:rPr>
+      </w:pPr>
+      <w:r>
+        <w:rPr>
+          <w:lang w:val="en-US"/>
+        </w:rPr>
+        <w:t xml:space="preserve"> 7:       SH.IMM.IDPT_rank 0.011329673 0.0040737205 0.0032243206</w:t>
+      </w:r>
+    </w:p>
+    <w:p>
+      <w:pPr>
+        <w:rPr>
+          <w:lang w:val="en-US"/>
+        </w:rPr>
+      </w:pPr>
+      <w:r>
+        <w:rPr>
+          <w:lang w:val="en-US"/>
+        </w:rPr>
+        <w:t xml:space="preserve"> 8:    EG.ELC.PETR.ZS_lag3 0.008430235 0.0004918872 0.0009212345</w:t>
+      </w:r>
+    </w:p>
+    <w:p>
+      <w:pPr>
+        <w:rPr>
+          <w:lang w:val="en-US"/>
+        </w:rPr>
+      </w:pPr>
+      <w:r>
+        <w:rPr>
+          <w:lang w:val="en-US"/>
+        </w:rPr>
+        <w:t xml:space="preserve"> 9:    NY.GDP.DEFL.ZS_lag4 0.008310486 0.0010687368 0.0018424689</w:t>
+      </w:r>
+    </w:p>
+    <w:p>
+      <w:pPr>
+        <w:rPr>
+          <w:lang w:val="en-US"/>
+        </w:rPr>
+      </w:pPr>
+      <w:r>
+        <w:rPr>
+          <w:lang w:val="en-US"/>
+        </w:rPr>
+        <w:t>10:    NY.GDP.DEFL.ZS_lag1 0.007778388 0.0003756230 0.0009212345</w:t>
+      </w:r>
+    </w:p>
+    <w:p>
+      <w:pPr>
+        <w:rPr>
+          <w:lang w:val="en-US"/>
+        </w:rPr>
+      </w:pPr>
+    </w:p>
+    <w:p>
+      <w:r>
+        <w:t>Paso 6: Generando predicciones para el año 2022...</w:t>
+      </w:r>
+    </w:p>
+    <w:p>
+      <w:r>
+        <w:t>Datos presentes (año 2021): 23 registros</w:t>
+      </w:r>
+    </w:p>
+    <w:p>
+      <w:r>
+        <w:lastRenderedPageBreak/>
+        <w:t>Aplicando modelo...</w:t>
+      </w:r>
+    </w:p>
+    <w:p>
+      <w:r>
+        <w:t>Predicciones guardadas como: predicciones_presente.csv</w:t>
+      </w:r>
+    </w:p>
+    <w:p/>
+    <w:p>
+      <w:r>
+        <w:t>Estadísticas de las predicciones:</w:t>
+      </w:r>
+    </w:p>
+    <w:p>
+      <w:r>
+        <w:t xml:space="preserve">  - Media: 331.0254 </w:t>
+      </w:r>
+    </w:p>
+    <w:p>
+      <w:r>
+        <w:t xml:space="preserve">  - Mediana: 205.9916 </w:t>
+      </w:r>
+    </w:p>
+    <w:p>
+      <w:r>
+        <w:t xml:space="preserve">  - Mínimo: 85.55899 </w:t>
+      </w:r>
+    </w:p>
+    <w:p>
+      <w:r>
+        <w:t xml:space="preserve">  - Máximo: 893.7012 </w:t>
+      </w:r>
+    </w:p>
+    <w:p>
+      <w:r>
+        <w:t xml:space="preserve">  - Desv. Est.: 273.5296 </w:t>
+      </w:r>
+    </w:p>
+    <w:p/>
+    <w:p>
+      <w:r>
+        <w:t>=== HYPERPARAMETER TUNING COMPLETADO ===</w:t>
+      </w:r>
+    </w:p>
+    <w:p/>
+    <w:p>
+      <w:r>
+        <w:t>ARCHIVOS GENERADOS:</w:t>
+      </w:r>
+    </w:p>
+    <w:p>
+      <w:r>
+        <w:t xml:space="preserve">  1. BO_log.txt (log de todas las iteraciones - REVISAR)</w:t>
+      </w:r>
+    </w:p>
+    <w:p>
+      <w:r>
+        <w:t xml:space="preserve">  2. modelo_final_lgb.rds (modelo entrenado - LISTO PARA USAR)</w:t>
+      </w:r>
+    </w:p>
+    <w:p>
+      <w:r>
+        <w:t xml:space="preserve">  3. tb_importancia.txt (importancia de variables)</w:t>
+      </w:r>
+    </w:p>
+    <w:p>
+      <w:r>
+        <w:t xml:space="preserve">  4. predicciones_presente.csv (predicciones para 2022)</w:t>
+      </w:r>
+    </w:p>
+    <w:p>
+      <w:r>
+        <w:t xml:space="preserve">  5. impo_*.txt (archivos de importancia intermedios)</w:t>
+      </w:r>
+    </w:p>
+    <w:p/>
+    <w:p>
+      <w:r>
+        <w:t>PRÓXIMOS PASOS:</w:t>
+      </w:r>
+    </w:p>
+    <w:p>
+      <w:r>
+        <w:t xml:space="preserve">  1. Revisar el log de BO para entender qué hiperparámetros funcionaron mejor</w:t>
+      </w:r>
+    </w:p>
+    <w:p>
+      <w:r>
+        <w:t xml:space="preserve">  2. Analizar la importancia de variables para entender el modelo</w:t>
+      </w:r>
+    </w:p>
+    <w:p>
+      <w:r>
+        <w:t xml:space="preserve">  3. Revisar las predicciones para 2022 en predicciones_presente.csv</w:t>
+      </w:r>
+    </w:p>
+    <w:p>
+      <w:r>
+        <w:t xml:space="preserve">  4. Comparar las predicciones con los valores reales cuando estén disponibles</w:t>
+      </w:r>
+    </w:p>
+    <w:p>
+      <w:r>
+        <w:t xml:space="preserve">  5. Iterar: modificar feature engineering y volver a ejecutar</w:t>
+      </w:r>
+    </w:p>
+    <w:p/>
+    <w:p>
+      <w:r>
+        <w:t>¡Felicitaciones! Has completado el pipeline completo de Machine Learning.</w:t>
+      </w:r>
+    </w:p>
+    <w:p>
+      <w:r>
+        <w:t>El modelo está listo para generar predicciones de gasto de bolsillo en salud.</w:t>
+      </w:r>
+    </w:p>
+    <w:p/>
+    <w:p>
+      <w:r>
+        <w:t xml:space="preserve">&gt; </w:t>
+      </w:r>
+    </w:p>
+    <w:p>
+      <w:r>
+        <w:t>&gt; cat("Pipeline Health Economics completado exitosamente!\n")</w:t>
+      </w:r>
+    </w:p>
+    <w:p>
+      <w:r>
+        <w:t>Pipeline Health Economics completado exitosamente!</w:t>
+      </w:r>
+    </w:p>
+    <w:p/>
+    <w:p/>
+    <w:p>
+      <w:r>
+        <w:lastRenderedPageBreak/>
+        <w:t>Conservadora sin covid</w:t>
+      </w:r>
+    </w:p>
+    <w:p>
+      <w:r>
+        <w:br/>
+      </w:r>
+    </w:p>
+    <w:p>
+      <w:r>
+        <w:t>=== OPTIMIZACIÓN BAYESIANA COMPLETADA ===</w:t>
+      </w:r>
+    </w:p>
+    <w:p/>
+    <w:p>
+      <w:r>
+        <w:t>Paso 5: Entrenando modelo final con mejores hiperparámetros...</w:t>
+      </w:r>
+    </w:p>
+    <w:p/>
+    <w:p>
+      <w:r>
+        <w:t>=== MEJORES HIPERPARÁMETROS ENCONTRADOS ===</w:t>
+      </w:r>
+    </w:p>
+    <w:p>
+      <w:r>
+        <w:t xml:space="preserve">RMSE del mejor modelo: 61.10452 </w:t>
+      </w:r>
+    </w:p>
+    <w:p>
+      <w:r>
+        <w:t xml:space="preserve">Iteración: 89 </w:t>
+      </w:r>
+    </w:p>
+    <w:p>
+      <w:r>
+        <w:t xml:space="preserve">Iteraciones de boosting: 370 </w:t>
+      </w:r>
+    </w:p>
+    <w:p/>
+    <w:p/>
+    <w:p>
+      <w:r>
+        <w:t>Cargando train_final (todos los datos históricos)...</w:t>
+      </w:r>
+    </w:p>
+    <w:p>
+      <w:r>
+        <w:t>Train_final: 389 filas x 3116 columnas</w:t>
+      </w:r>
+    </w:p>
+    <w:p>
+      <w:r>
+        <w:t>Entrenando modelo final...</w:t>
+      </w:r>
+    </w:p>
+    <w:p/>
+    <w:p>
+      <w:r>
+        <w:t>Modelo final entrenado exitosamente.</w:t>
+      </w:r>
+    </w:p>
+    <w:p>
+      <w:r>
+        <w:t>Modelo guardado como: modelo_final_lgb.rds</w:t>
+      </w:r>
+    </w:p>
+    <w:p>
+      <w:r>
+        <w:t xml:space="preserve">Importancia de variables guardada como: tb_importancia.txt </w:t>
+      </w:r>
+    </w:p>
+    <w:p/>
+    <w:p>
+      <w:pPr>
+        <w:rPr>
+          <w:lang w:val="en-US"/>
+        </w:rPr>
+      </w:pPr>
+      <w:r>
+        <w:rPr>
+          <w:lang w:val="en-US"/>
+        </w:rPr>
+        <w:t>=== TOP 10 VARIABLES MÁS IMPORTANTES ===</w:t>
+      </w:r>
+    </w:p>
+    <w:p>
+      <w:pPr>
+        <w:rPr>
+          <w:lang w:val="en-US"/>
+        </w:rPr>
+      </w:pPr>
+      <w:r>
+        <w:rPr>
+          <w:lang w:val="en-US"/>
+        </w:rPr>
+        <w:t xml:space="preserve">                   Feature        Gain        Cover    Frequency</w:t>
+      </w:r>
+    </w:p>
+    <w:p>
+      <w:pPr>
+        <w:rPr>
+          <w:lang w:val="en-US"/>
+        </w:rPr>
+      </w:pPr>
+      <w:r>
+        <w:rPr>
+          <w:lang w:val="en-US"/>
+        </w:rPr>
+        <w:t xml:space="preserve">                    &lt;char&gt;       &lt;num&gt;        &lt;num&gt;        &lt;num&gt;</w:t>
+      </w:r>
+    </w:p>
+    <w:p>
+      <w:pPr>
+        <w:rPr>
+          <w:lang w:val="en-US"/>
+        </w:rPr>
+      </w:pPr>
+      <w:r>
+        <w:rPr>
+          <w:lang w:val="en-US"/>
+        </w:rPr>
+        <w:t xml:space="preserve"> 1:      NE.CON.PRVT.PC.KD 0.433850019 0.0022381522 0.0012729587</w:t>
+      </w:r>
+    </w:p>
+    <w:p>
+      <w:pPr>
+        <w:rPr>
+          <w:lang w:val="en-US"/>
+        </w:rPr>
+      </w:pPr>
+      <w:r>
+        <w:rPr>
+          <w:lang w:val="en-US"/>
+        </w:rPr>
+        <w:t xml:space="preserve"> 2:         NY.GDP.PCAP.KD 0.323512192 0.0072088992 0.0036370249</w:t>
+      </w:r>
+    </w:p>
+    <w:p>
+      <w:pPr>
+        <w:rPr>
+          <w:lang w:val="en-US"/>
+        </w:rPr>
+      </w:pPr>
+      <w:r>
+        <w:rPr>
+          <w:lang w:val="en-US"/>
+        </w:rPr>
+        <w:t xml:space="preserve"> 3:       EN.URB.LCTY_avg3 0.085215433 0.0017512295 0.0021822149</w:t>
+      </w:r>
+    </w:p>
+    <w:p>
+      <w:pPr>
+        <w:rPr>
+          <w:lang w:val="en-US"/>
+        </w:rPr>
+      </w:pPr>
+      <w:r>
+        <w:rPr>
+          <w:lang w:val="en-US"/>
+        </w:rPr>
+        <w:t xml:space="preserve"> 4:         NY.GDP.DEFL.ZS 0.025637463 0.0006796237 0.0016366612</w:t>
+      </w:r>
+    </w:p>
+    <w:p>
+      <w:r>
+        <w:rPr>
+          <w:lang w:val="en-US"/>
+        </w:rPr>
+        <w:t xml:space="preserve"> </w:t>
+      </w:r>
+      <w:r>
+        <w:t>5:         EG.ELC.PETR.ZS 0.011797867 0.0002998616 0.0007274050</w:t>
+      </w:r>
+    </w:p>
+    <w:p>
+      <w:r>
+        <w:t xml:space="preserve"> 6: TX.VAL.MRCH.OR.ZS_lag1 0.010194407 0.0003807021 0.0009092562</w:t>
+      </w:r>
+    </w:p>
+    <w:p>
+      <w:r>
+        <w:t xml:space="preserve"> 7:    EG.ELC.PETR.ZS_max3 0.005936537 0.0003478019 0.0009092562</w:t>
+      </w:r>
+    </w:p>
+    <w:p>
+      <w:r>
+        <w:t xml:space="preserve"> 8:       SP.ADO.TFRT_lag1 0.004874978 0.0008591647 0.0014548100</w:t>
+      </w:r>
+    </w:p>
+    <w:p>
+      <w:r>
+        <w:t xml:space="preserve"> 9:       SH.IMM.IDPT_rank 0.004797249 0.0019110304 0.0016366612</w:t>
+      </w:r>
+    </w:p>
+    <w:p>
+      <w:r>
+        <w:t>10:    NY.GDP.DEFL.ZS_min3 0.004287263 0.0003919821 0.0007274050</w:t>
+      </w:r>
+    </w:p>
+    <w:p/>
+    <w:p>
+      <w:r>
+        <w:t>Paso 6: Generando predicciones para el año 2022...</w:t>
+      </w:r>
+    </w:p>
+    <w:p>
+      <w:r>
+        <w:t>Datos presentes (año 2021): 23 registros</w:t>
+      </w:r>
+    </w:p>
+    <w:p>
+      <w:r>
+        <w:t>Aplicando modelo...</w:t>
+      </w:r>
+    </w:p>
+    <w:p>
+      <w:r>
+        <w:t>Predicciones guardadas como: predicciones_presente.csv</w:t>
+      </w:r>
+    </w:p>
+    <w:p/>
+    <w:p>
+      <w:r>
+        <w:t>Estadísticas de las predicciones:</w:t>
+      </w:r>
+    </w:p>
+    <w:p>
+      <w:r>
+        <w:t xml:space="preserve">  - Media: 308.6796 </w:t>
+      </w:r>
+    </w:p>
+    <w:p>
+      <w:r>
+        <w:t xml:space="preserve">  - Mediana: 166.4088 </w:t>
+      </w:r>
+    </w:p>
+    <w:p>
+      <w:r>
+        <w:t xml:space="preserve">  - Mínimo: 74.5901 </w:t>
+      </w:r>
+    </w:p>
+    <w:p>
+      <w:r>
+        <w:t xml:space="preserve">  - Máximo: 800.0157 </w:t>
+      </w:r>
+    </w:p>
+    <w:p>
+      <w:r>
+        <w:t xml:space="preserve">  - Desv. Est.: 256.0052 </w:t>
+      </w:r>
+    </w:p>
+    <w:p/>
+    <w:p>
+      <w:r>
+        <w:t>=== HYPERPARAMETER TUNING COMPLETADO ===</w:t>
+      </w:r>
+    </w:p>
+    <w:p/>
+    <w:p>
+      <w:r>
+        <w:t>ARCHIVOS GENERADOS:</w:t>
+      </w:r>
+    </w:p>
+    <w:p>
+      <w:r>
+        <w:t xml:space="preserve">  1. BO_log.txt (log de todas las iteraciones - REVISAR)</w:t>
+      </w:r>
+    </w:p>
+    <w:p>
+      <w:r>
+        <w:t xml:space="preserve">  2. modelo_final_lgb.rds (modelo entrenado - LISTO PARA USAR)</w:t>
+      </w:r>
+    </w:p>
+    <w:p>
+      <w:r>
+        <w:t xml:space="preserve">  3. tb_importancia.txt (importancia de variables)</w:t>
+      </w:r>
+    </w:p>
+    <w:p>
+      <w:r>
+        <w:t xml:space="preserve">  4. predicciones_presente.csv (predicciones para 2022)</w:t>
+      </w:r>
+    </w:p>
+    <w:p>
+      <w:r>
+        <w:t xml:space="preserve">  5. impo_*.txt (archivos de importancia intermedios)</w:t>
+      </w:r>
+    </w:p>
+    <w:p/>
+    <w:p>
+      <w:r>
+        <w:t>PRÓXIMOS PASOS:</w:t>
+      </w:r>
+    </w:p>
+    <w:p>
+      <w:r>
+        <w:t xml:space="preserve">  1. Revisar el log de BO para entender qué hiperparámetros funcionaron mejor</w:t>
+      </w:r>
+    </w:p>
+    <w:p>
+      <w:r>
+        <w:t xml:space="preserve">  2. Analizar la importancia de variables para entender el modelo</w:t>
+      </w:r>
+    </w:p>
+    <w:p>
+      <w:r>
+        <w:t xml:space="preserve">  3. Revisar las predicciones para 2022 en predicciones_presente.csv</w:t>
+      </w:r>
+    </w:p>
+    <w:p>
+      <w:r>
+        <w:t xml:space="preserve">  4. Comparar las predicciones con los valores reales cuando estén disponibles</w:t>
+      </w:r>
+    </w:p>
+    <w:p>
+      <w:r>
+        <w:t xml:space="preserve">  5. Iterar: modificar feature engineering y volver a ejecutar</w:t>
+      </w:r>
+    </w:p>
+    <w:p/>
+    <w:p>
+      <w:r>
+        <w:t>¡Felicitaciones! Has completado el pipeline completo de Machine Learning.</w:t>
+      </w:r>
+    </w:p>
+    <w:p>
+      <w:r>
+        <w:t>El modelo está listo para generar predicciones de gasto de bolsillo en salud.</w:t>
+      </w:r>
+    </w:p>
+    <w:p/>
+    <w:p>
+      <w:r>
+        <w:t xml:space="preserve">&gt; </w:t>
+      </w:r>
+    </w:p>
+    <w:p>
+      <w:r>
+        <w:t>&gt; cat("Pipeline Health Economics completado exitosamente!\n")</w:t>
+      </w:r>
+    </w:p>
+    <w:p>
+      <w:r>
+        <w:lastRenderedPageBreak/>
+        <w:t>Pipeline Health Economics completado exitosamente!</w:t>
+      </w:r>
+    </w:p>
+    <w:p/>
     <w:p/>
     <w:sectPr>
       <w:type w:val="continuous"/>

</xml_diff>